<commit_message>
Updated info file. Completed the data dictionary
</commit_message>
<xml_diff>
--- a/Info.docx
+++ b/Info.docx
@@ -15,16 +15,7 @@
           <w:b/>
           <w:sz w:val="40"/>
         </w:rPr>
-        <w:t>Bank Mar</w:t>
-      </w:r>
-      <w:bookmarkStart w:id="0" w:name="_GoBack"/>
-      <w:bookmarkEnd w:id="0"/>
-      <w:r>
-        <w:rPr>
-          <w:b/>
-          <w:sz w:val="40"/>
-        </w:rPr>
-        <w:t>keting Dataset</w:t>
+        <w:t>Bank Marketing Dataset</w:t>
       </w:r>
     </w:p>
     <w:p>
@@ -60,17 +51,17 @@
         <w:tblLook w:val="04A0" w:firstRow="1" w:lastRow="0" w:firstColumn="1" w:lastColumn="0" w:noHBand="0" w:noVBand="1"/>
       </w:tblPr>
       <w:tblGrid>
-        <w:gridCol w:w="2263"/>
-        <w:gridCol w:w="4678"/>
-        <w:gridCol w:w="1887"/>
+        <w:gridCol w:w="2122"/>
+        <w:gridCol w:w="5244"/>
+        <w:gridCol w:w="1462"/>
       </w:tblGrid>
       <w:tr>
         <w:trPr>
-          <w:trHeight w:val="471"/>
+          <w:trHeight w:val="425"/>
         </w:trPr>
         <w:tc>
           <w:tcPr>
-            <w:tcW w:w="2263" w:type="dxa"/>
+            <w:tcW w:w="2122" w:type="dxa"/>
             <w:shd w:val="clear" w:color="auto" w:fill="E7E6E6" w:themeFill="background2"/>
             <w:vAlign w:val="center"/>
           </w:tcPr>
@@ -93,7 +84,7 @@
         </w:tc>
         <w:tc>
           <w:tcPr>
-            <w:tcW w:w="4678" w:type="dxa"/>
+            <w:tcW w:w="5244" w:type="dxa"/>
             <w:shd w:val="clear" w:color="auto" w:fill="E7E6E6" w:themeFill="background2"/>
             <w:vAlign w:val="center"/>
           </w:tcPr>
@@ -116,7 +107,7 @@
         </w:tc>
         <w:tc>
           <w:tcPr>
-            <w:tcW w:w="1887" w:type="dxa"/>
+            <w:tcW w:w="1462" w:type="dxa"/>
             <w:shd w:val="clear" w:color="auto" w:fill="E7E6E6" w:themeFill="background2"/>
             <w:vAlign w:val="center"/>
           </w:tcPr>
@@ -140,11 +131,11 @@
       </w:tr>
       <w:tr>
         <w:trPr>
-          <w:trHeight w:val="471"/>
+          <w:trHeight w:val="425"/>
         </w:trPr>
         <w:tc>
           <w:tcPr>
-            <w:tcW w:w="2263" w:type="dxa"/>
+            <w:tcW w:w="2122" w:type="dxa"/>
             <w:vAlign w:val="center"/>
           </w:tcPr>
           <w:p>
@@ -165,7 +156,7 @@
         </w:tc>
         <w:tc>
           <w:tcPr>
-            <w:tcW w:w="4678" w:type="dxa"/>
+            <w:tcW w:w="5244" w:type="dxa"/>
             <w:vAlign w:val="center"/>
           </w:tcPr>
           <w:p>
@@ -186,26 +177,33 @@
         </w:tc>
         <w:tc>
           <w:tcPr>
-            <w:tcW w:w="1887" w:type="dxa"/>
-            <w:vAlign w:val="center"/>
-          </w:tcPr>
-          <w:p>
-            <w:pPr>
-              <w:rPr>
-                <w:sz w:val="24"/>
-                <w:szCs w:val="24"/>
-              </w:rPr>
-            </w:pPr>
+            <w:tcW w:w="1462" w:type="dxa"/>
+            <w:vAlign w:val="center"/>
+          </w:tcPr>
+          <w:p>
+            <w:pPr>
+              <w:rPr>
+                <w:sz w:val="24"/>
+                <w:szCs w:val="24"/>
+              </w:rPr>
+            </w:pPr>
+            <w:r>
+              <w:rPr>
+                <w:sz w:val="24"/>
+                <w:szCs w:val="24"/>
+              </w:rPr>
+              <w:t>numeric</w:t>
+            </w:r>
           </w:p>
         </w:tc>
       </w:tr>
       <w:tr>
         <w:trPr>
-          <w:trHeight w:val="471"/>
+          <w:trHeight w:val="425"/>
         </w:trPr>
         <w:tc>
           <w:tcPr>
-            <w:tcW w:w="2263" w:type="dxa"/>
+            <w:tcW w:w="2122" w:type="dxa"/>
             <w:vAlign w:val="center"/>
           </w:tcPr>
           <w:p>
@@ -226,7 +224,7 @@
         </w:tc>
         <w:tc>
           <w:tcPr>
-            <w:tcW w:w="4678" w:type="dxa"/>
+            <w:tcW w:w="5244" w:type="dxa"/>
             <w:vAlign w:val="center"/>
           </w:tcPr>
           <w:p>
@@ -247,26 +245,33 @@
         </w:tc>
         <w:tc>
           <w:tcPr>
-            <w:tcW w:w="1887" w:type="dxa"/>
-            <w:vAlign w:val="center"/>
-          </w:tcPr>
-          <w:p>
-            <w:pPr>
-              <w:rPr>
-                <w:sz w:val="24"/>
-                <w:szCs w:val="24"/>
-              </w:rPr>
-            </w:pPr>
+            <w:tcW w:w="1462" w:type="dxa"/>
+            <w:vAlign w:val="center"/>
+          </w:tcPr>
+          <w:p>
+            <w:pPr>
+              <w:rPr>
+                <w:sz w:val="24"/>
+                <w:szCs w:val="24"/>
+              </w:rPr>
+            </w:pPr>
+            <w:r>
+              <w:rPr>
+                <w:sz w:val="24"/>
+                <w:szCs w:val="24"/>
+              </w:rPr>
+              <w:t>categorical</w:t>
+            </w:r>
           </w:p>
         </w:tc>
       </w:tr>
       <w:tr>
         <w:trPr>
-          <w:trHeight w:val="471"/>
+          <w:trHeight w:val="425"/>
         </w:trPr>
         <w:tc>
           <w:tcPr>
-            <w:tcW w:w="2263" w:type="dxa"/>
+            <w:tcW w:w="2122" w:type="dxa"/>
             <w:vAlign w:val="center"/>
           </w:tcPr>
           <w:p>
@@ -287,7 +292,7 @@
         </w:tc>
         <w:tc>
           <w:tcPr>
-            <w:tcW w:w="4678" w:type="dxa"/>
+            <w:tcW w:w="5244" w:type="dxa"/>
             <w:vAlign w:val="center"/>
           </w:tcPr>
           <w:p>
@@ -308,26 +313,33 @@
         </w:tc>
         <w:tc>
           <w:tcPr>
-            <w:tcW w:w="1887" w:type="dxa"/>
-            <w:vAlign w:val="center"/>
-          </w:tcPr>
-          <w:p>
-            <w:pPr>
-              <w:rPr>
-                <w:sz w:val="24"/>
-                <w:szCs w:val="24"/>
-              </w:rPr>
-            </w:pPr>
+            <w:tcW w:w="1462" w:type="dxa"/>
+            <w:vAlign w:val="center"/>
+          </w:tcPr>
+          <w:p>
+            <w:pPr>
+              <w:rPr>
+                <w:sz w:val="24"/>
+                <w:szCs w:val="24"/>
+              </w:rPr>
+            </w:pPr>
+            <w:r>
+              <w:rPr>
+                <w:sz w:val="24"/>
+                <w:szCs w:val="24"/>
+              </w:rPr>
+              <w:t>binary (yes, no)</w:t>
+            </w:r>
           </w:p>
         </w:tc>
       </w:tr>
       <w:tr>
         <w:trPr>
-          <w:trHeight w:val="471"/>
+          <w:trHeight w:val="425"/>
         </w:trPr>
         <w:tc>
           <w:tcPr>
-            <w:tcW w:w="2263" w:type="dxa"/>
+            <w:tcW w:w="2122" w:type="dxa"/>
             <w:vAlign w:val="center"/>
           </w:tcPr>
           <w:p>
@@ -348,47 +360,54 @@
         </w:tc>
         <w:tc>
           <w:tcPr>
-            <w:tcW w:w="4678" w:type="dxa"/>
-            <w:vAlign w:val="center"/>
-          </w:tcPr>
-          <w:p>
-            <w:pPr>
-              <w:rPr>
-                <w:sz w:val="24"/>
-                <w:szCs w:val="24"/>
-              </w:rPr>
-            </w:pPr>
-            <w:r>
-              <w:rPr>
-                <w:sz w:val="24"/>
-                <w:szCs w:val="24"/>
-              </w:rPr>
-              <w:t>what does the customer do?</w:t>
-            </w:r>
-          </w:p>
-        </w:tc>
-        <w:tc>
-          <w:tcPr>
-            <w:tcW w:w="1887" w:type="dxa"/>
-            <w:vAlign w:val="center"/>
-          </w:tcPr>
-          <w:p>
-            <w:pPr>
-              <w:rPr>
-                <w:sz w:val="24"/>
-                <w:szCs w:val="24"/>
-              </w:rPr>
-            </w:pPr>
+            <w:tcW w:w="5244" w:type="dxa"/>
+            <w:vAlign w:val="center"/>
+          </w:tcPr>
+          <w:p>
+            <w:pPr>
+              <w:rPr>
+                <w:sz w:val="24"/>
+                <w:szCs w:val="24"/>
+              </w:rPr>
+            </w:pPr>
+            <w:r>
+              <w:rPr>
+                <w:sz w:val="24"/>
+                <w:szCs w:val="24"/>
+              </w:rPr>
+              <w:t>type of job</w:t>
+            </w:r>
+          </w:p>
+        </w:tc>
+        <w:tc>
+          <w:tcPr>
+            <w:tcW w:w="1462" w:type="dxa"/>
+            <w:vAlign w:val="center"/>
+          </w:tcPr>
+          <w:p>
+            <w:pPr>
+              <w:rPr>
+                <w:sz w:val="24"/>
+                <w:szCs w:val="24"/>
+              </w:rPr>
+            </w:pPr>
+            <w:r>
+              <w:rPr>
+                <w:sz w:val="24"/>
+                <w:szCs w:val="24"/>
+              </w:rPr>
+              <w:t>categorical</w:t>
+            </w:r>
           </w:p>
         </w:tc>
       </w:tr>
       <w:tr>
         <w:trPr>
-          <w:trHeight w:val="471"/>
+          <w:trHeight w:val="425"/>
         </w:trPr>
         <w:tc>
           <w:tcPr>
-            <w:tcW w:w="2263" w:type="dxa"/>
+            <w:tcW w:w="2122" w:type="dxa"/>
             <w:vAlign w:val="center"/>
           </w:tcPr>
           <w:p>
@@ -409,7 +428,7 @@
         </w:tc>
         <w:tc>
           <w:tcPr>
-            <w:tcW w:w="4678" w:type="dxa"/>
+            <w:tcW w:w="5244" w:type="dxa"/>
             <w:vAlign w:val="center"/>
           </w:tcPr>
           <w:p>
@@ -430,26 +449,33 @@
         </w:tc>
         <w:tc>
           <w:tcPr>
-            <w:tcW w:w="1887" w:type="dxa"/>
-            <w:vAlign w:val="center"/>
-          </w:tcPr>
-          <w:p>
-            <w:pPr>
-              <w:rPr>
-                <w:sz w:val="24"/>
-                <w:szCs w:val="24"/>
-              </w:rPr>
-            </w:pPr>
+            <w:tcW w:w="1462" w:type="dxa"/>
+            <w:vAlign w:val="center"/>
+          </w:tcPr>
+          <w:p>
+            <w:pPr>
+              <w:rPr>
+                <w:sz w:val="24"/>
+                <w:szCs w:val="24"/>
+              </w:rPr>
+            </w:pPr>
+            <w:r>
+              <w:rPr>
+                <w:sz w:val="24"/>
+                <w:szCs w:val="24"/>
+              </w:rPr>
+              <w:t>numeric</w:t>
+            </w:r>
           </w:p>
         </w:tc>
       </w:tr>
       <w:tr>
         <w:trPr>
-          <w:trHeight w:val="471"/>
+          <w:trHeight w:val="425"/>
         </w:trPr>
         <w:tc>
           <w:tcPr>
-            <w:tcW w:w="2263" w:type="dxa"/>
+            <w:tcW w:w="2122" w:type="dxa"/>
             <w:vAlign w:val="center"/>
           </w:tcPr>
           <w:p>
@@ -470,7 +496,7 @@
         </w:tc>
         <w:tc>
           <w:tcPr>
-            <w:tcW w:w="4678" w:type="dxa"/>
+            <w:tcW w:w="5244" w:type="dxa"/>
             <w:vAlign w:val="center"/>
           </w:tcPr>
           <w:p>
@@ -491,26 +517,33 @@
         </w:tc>
         <w:tc>
           <w:tcPr>
-            <w:tcW w:w="1887" w:type="dxa"/>
-            <w:vAlign w:val="center"/>
-          </w:tcPr>
-          <w:p>
-            <w:pPr>
-              <w:rPr>
-                <w:sz w:val="24"/>
-                <w:szCs w:val="24"/>
-              </w:rPr>
-            </w:pPr>
+            <w:tcW w:w="1462" w:type="dxa"/>
+            <w:vAlign w:val="center"/>
+          </w:tcPr>
+          <w:p>
+            <w:pPr>
+              <w:rPr>
+                <w:sz w:val="24"/>
+                <w:szCs w:val="24"/>
+              </w:rPr>
+            </w:pPr>
+            <w:r>
+              <w:rPr>
+                <w:sz w:val="24"/>
+                <w:szCs w:val="24"/>
+              </w:rPr>
+              <w:t>categorical</w:t>
+            </w:r>
           </w:p>
         </w:tc>
       </w:tr>
       <w:tr>
         <w:trPr>
-          <w:trHeight w:val="471"/>
+          <w:trHeight w:val="425"/>
         </w:trPr>
         <w:tc>
           <w:tcPr>
-            <w:tcW w:w="2263" w:type="dxa"/>
+            <w:tcW w:w="2122" w:type="dxa"/>
             <w:vAlign w:val="center"/>
           </w:tcPr>
           <w:p>
@@ -531,54 +564,54 @@
         </w:tc>
         <w:tc>
           <w:tcPr>
-            <w:tcW w:w="4678" w:type="dxa"/>
-            <w:vAlign w:val="center"/>
-          </w:tcPr>
-          <w:p>
-            <w:pPr>
-              <w:rPr>
-                <w:sz w:val="24"/>
-                <w:szCs w:val="24"/>
-              </w:rPr>
-            </w:pPr>
-            <w:r>
-              <w:rPr>
-                <w:sz w:val="24"/>
-                <w:szCs w:val="24"/>
-              </w:rPr>
-              <w:t>level of education comple</w:t>
-            </w:r>
-            <w:r>
-              <w:rPr>
-                <w:sz w:val="24"/>
-                <w:szCs w:val="24"/>
-              </w:rPr>
-              <w:t>ted</w:t>
-            </w:r>
-          </w:p>
-        </w:tc>
-        <w:tc>
-          <w:tcPr>
-            <w:tcW w:w="1887" w:type="dxa"/>
-            <w:vAlign w:val="center"/>
-          </w:tcPr>
-          <w:p>
-            <w:pPr>
-              <w:rPr>
-                <w:sz w:val="24"/>
-                <w:szCs w:val="24"/>
-              </w:rPr>
-            </w:pPr>
+            <w:tcW w:w="5244" w:type="dxa"/>
+            <w:vAlign w:val="center"/>
+          </w:tcPr>
+          <w:p>
+            <w:pPr>
+              <w:rPr>
+                <w:sz w:val="24"/>
+                <w:szCs w:val="24"/>
+              </w:rPr>
+            </w:pPr>
+            <w:r>
+              <w:rPr>
+                <w:sz w:val="24"/>
+                <w:szCs w:val="24"/>
+              </w:rPr>
+              <w:t>level of education completed</w:t>
+            </w:r>
+          </w:p>
+        </w:tc>
+        <w:tc>
+          <w:tcPr>
+            <w:tcW w:w="1462" w:type="dxa"/>
+            <w:vAlign w:val="center"/>
+          </w:tcPr>
+          <w:p>
+            <w:pPr>
+              <w:rPr>
+                <w:sz w:val="24"/>
+                <w:szCs w:val="24"/>
+              </w:rPr>
+            </w:pPr>
+            <w:r>
+              <w:rPr>
+                <w:sz w:val="24"/>
+                <w:szCs w:val="24"/>
+              </w:rPr>
+              <w:t>categorical</w:t>
+            </w:r>
           </w:p>
         </w:tc>
       </w:tr>
       <w:tr>
         <w:trPr>
-          <w:trHeight w:val="471"/>
+          <w:trHeight w:val="425"/>
         </w:trPr>
         <w:tc>
           <w:tcPr>
-            <w:tcW w:w="2263" w:type="dxa"/>
+            <w:tcW w:w="2122" w:type="dxa"/>
             <w:vAlign w:val="center"/>
           </w:tcPr>
           <w:p>
@@ -599,7 +632,7 @@
         </w:tc>
         <w:tc>
           <w:tcPr>
-            <w:tcW w:w="4678" w:type="dxa"/>
+            <w:tcW w:w="5244" w:type="dxa"/>
             <w:vAlign w:val="center"/>
           </w:tcPr>
           <w:p>
@@ -620,26 +653,33 @@
         </w:tc>
         <w:tc>
           <w:tcPr>
-            <w:tcW w:w="1887" w:type="dxa"/>
-            <w:vAlign w:val="center"/>
-          </w:tcPr>
-          <w:p>
-            <w:pPr>
-              <w:rPr>
-                <w:sz w:val="24"/>
-                <w:szCs w:val="24"/>
-              </w:rPr>
-            </w:pPr>
+            <w:tcW w:w="1462" w:type="dxa"/>
+            <w:vAlign w:val="center"/>
+          </w:tcPr>
+          <w:p>
+            <w:pPr>
+              <w:rPr>
+                <w:sz w:val="24"/>
+                <w:szCs w:val="24"/>
+              </w:rPr>
+            </w:pPr>
+            <w:r>
+              <w:rPr>
+                <w:sz w:val="24"/>
+                <w:szCs w:val="24"/>
+              </w:rPr>
+              <w:t>categorical</w:t>
+            </w:r>
           </w:p>
         </w:tc>
       </w:tr>
       <w:tr>
         <w:trPr>
-          <w:trHeight w:val="471"/>
+          <w:trHeight w:val="425"/>
         </w:trPr>
         <w:tc>
           <w:tcPr>
-            <w:tcW w:w="2263" w:type="dxa"/>
+            <w:tcW w:w="2122" w:type="dxa"/>
             <w:vAlign w:val="center"/>
           </w:tcPr>
           <w:p>
@@ -660,7 +700,7 @@
         </w:tc>
         <w:tc>
           <w:tcPr>
-            <w:tcW w:w="4678" w:type="dxa"/>
+            <w:tcW w:w="5244" w:type="dxa"/>
             <w:vAlign w:val="center"/>
           </w:tcPr>
           <w:p>
@@ -681,7 +721,7 @@
         </w:tc>
         <w:tc>
           <w:tcPr>
-            <w:tcW w:w="1887" w:type="dxa"/>
+            <w:tcW w:w="1462" w:type="dxa"/>
             <w:vAlign w:val="center"/>
           </w:tcPr>
           <w:p>
@@ -703,11 +743,11 @@
       </w:tr>
       <w:tr>
         <w:trPr>
-          <w:trHeight w:val="471"/>
+          <w:trHeight w:val="425"/>
         </w:trPr>
         <w:tc>
           <w:tcPr>
-            <w:tcW w:w="2263" w:type="dxa"/>
+            <w:tcW w:w="2122" w:type="dxa"/>
             <w:vAlign w:val="center"/>
           </w:tcPr>
           <w:p>
@@ -728,54 +768,54 @@
         </w:tc>
         <w:tc>
           <w:tcPr>
-            <w:tcW w:w="4678" w:type="dxa"/>
-            <w:vAlign w:val="center"/>
-          </w:tcPr>
-          <w:p>
-            <w:pPr>
-              <w:rPr>
-                <w:sz w:val="24"/>
-                <w:szCs w:val="24"/>
-              </w:rPr>
-            </w:pPr>
-            <w:r>
-              <w:rPr>
-                <w:sz w:val="24"/>
-                <w:szCs w:val="24"/>
-              </w:rPr>
-              <w:t>if the customer in default list or not</w:t>
-            </w:r>
-          </w:p>
-        </w:tc>
-        <w:tc>
-          <w:tcPr>
-            <w:tcW w:w="1887" w:type="dxa"/>
-            <w:vAlign w:val="center"/>
-          </w:tcPr>
-          <w:p>
-            <w:pPr>
-              <w:rPr>
-                <w:sz w:val="24"/>
-                <w:szCs w:val="24"/>
-              </w:rPr>
-            </w:pPr>
-            <w:r>
-              <w:rPr>
-                <w:sz w:val="24"/>
-                <w:szCs w:val="24"/>
-              </w:rPr>
-              <w:t>yes or no</w:t>
+            <w:tcW w:w="5244" w:type="dxa"/>
+            <w:vAlign w:val="center"/>
+          </w:tcPr>
+          <w:p>
+            <w:pPr>
+              <w:rPr>
+                <w:sz w:val="24"/>
+                <w:szCs w:val="24"/>
+              </w:rPr>
+            </w:pPr>
+            <w:r>
+              <w:rPr>
+                <w:sz w:val="24"/>
+                <w:szCs w:val="24"/>
+              </w:rPr>
+              <w:t>has credit in default?</w:t>
+            </w:r>
+          </w:p>
+        </w:tc>
+        <w:tc>
+          <w:tcPr>
+            <w:tcW w:w="1462" w:type="dxa"/>
+            <w:vAlign w:val="center"/>
+          </w:tcPr>
+          <w:p>
+            <w:pPr>
+              <w:rPr>
+                <w:sz w:val="24"/>
+                <w:szCs w:val="24"/>
+              </w:rPr>
+            </w:pPr>
+            <w:r>
+              <w:rPr>
+                <w:sz w:val="24"/>
+                <w:szCs w:val="24"/>
+              </w:rPr>
+              <w:t>categorical</w:t>
             </w:r>
           </w:p>
         </w:tc>
       </w:tr>
       <w:tr>
         <w:trPr>
-          <w:trHeight w:val="471"/>
+          <w:trHeight w:val="425"/>
         </w:trPr>
         <w:tc>
           <w:tcPr>
-            <w:tcW w:w="2263" w:type="dxa"/>
+            <w:tcW w:w="2122" w:type="dxa"/>
             <w:vAlign w:val="center"/>
           </w:tcPr>
           <w:p>
@@ -796,7 +836,7 @@
         </w:tc>
         <w:tc>
           <w:tcPr>
-            <w:tcW w:w="4678" w:type="dxa"/>
+            <w:tcW w:w="5244" w:type="dxa"/>
             <w:vAlign w:val="center"/>
           </w:tcPr>
           <w:p>
@@ -817,33 +857,33 @@
         </w:tc>
         <w:tc>
           <w:tcPr>
-            <w:tcW w:w="1887" w:type="dxa"/>
-            <w:vAlign w:val="center"/>
-          </w:tcPr>
-          <w:p>
-            <w:pPr>
-              <w:rPr>
-                <w:sz w:val="24"/>
-                <w:szCs w:val="24"/>
-              </w:rPr>
-            </w:pPr>
-            <w:r>
-              <w:rPr>
-                <w:sz w:val="24"/>
-                <w:szCs w:val="24"/>
-              </w:rPr>
-              <w:t>numerical</w:t>
+            <w:tcW w:w="1462" w:type="dxa"/>
+            <w:vAlign w:val="center"/>
+          </w:tcPr>
+          <w:p>
+            <w:pPr>
+              <w:rPr>
+                <w:sz w:val="24"/>
+                <w:szCs w:val="24"/>
+              </w:rPr>
+            </w:pPr>
+            <w:r>
+              <w:rPr>
+                <w:sz w:val="24"/>
+                <w:szCs w:val="24"/>
+              </w:rPr>
+              <w:t>numeric</w:t>
             </w:r>
           </w:p>
         </w:tc>
       </w:tr>
       <w:tr>
         <w:trPr>
-          <w:trHeight w:val="471"/>
+          <w:trHeight w:val="425"/>
         </w:trPr>
         <w:tc>
           <w:tcPr>
-            <w:tcW w:w="2263" w:type="dxa"/>
+            <w:tcW w:w="2122" w:type="dxa"/>
             <w:vAlign w:val="center"/>
           </w:tcPr>
           <w:p>
@@ -864,54 +904,54 @@
         </w:tc>
         <w:tc>
           <w:tcPr>
-            <w:tcW w:w="4678" w:type="dxa"/>
-            <w:vAlign w:val="center"/>
-          </w:tcPr>
-          <w:p>
-            <w:pPr>
-              <w:rPr>
-                <w:sz w:val="24"/>
-                <w:szCs w:val="24"/>
-              </w:rPr>
-            </w:pPr>
-            <w:r>
-              <w:rPr>
-                <w:sz w:val="24"/>
-                <w:szCs w:val="24"/>
-              </w:rPr>
-              <w:t>housing</w:t>
-            </w:r>
-          </w:p>
-        </w:tc>
-        <w:tc>
-          <w:tcPr>
-            <w:tcW w:w="1887" w:type="dxa"/>
-            <w:vAlign w:val="center"/>
-          </w:tcPr>
-          <w:p>
-            <w:pPr>
-              <w:rPr>
-                <w:sz w:val="24"/>
-                <w:szCs w:val="24"/>
-              </w:rPr>
-            </w:pPr>
-            <w:r>
-              <w:rPr>
-                <w:sz w:val="24"/>
-                <w:szCs w:val="24"/>
-              </w:rPr>
-              <w:t>yes or no</w:t>
+            <w:tcW w:w="5244" w:type="dxa"/>
+            <w:vAlign w:val="center"/>
+          </w:tcPr>
+          <w:p>
+            <w:pPr>
+              <w:rPr>
+                <w:sz w:val="24"/>
+                <w:szCs w:val="24"/>
+              </w:rPr>
+            </w:pPr>
+            <w:r>
+              <w:rPr>
+                <w:sz w:val="24"/>
+                <w:szCs w:val="24"/>
+              </w:rPr>
+              <w:t>has housing loan?</w:t>
+            </w:r>
+          </w:p>
+        </w:tc>
+        <w:tc>
+          <w:tcPr>
+            <w:tcW w:w="1462" w:type="dxa"/>
+            <w:vAlign w:val="center"/>
+          </w:tcPr>
+          <w:p>
+            <w:pPr>
+              <w:rPr>
+                <w:sz w:val="24"/>
+                <w:szCs w:val="24"/>
+              </w:rPr>
+            </w:pPr>
+            <w:r>
+              <w:rPr>
+                <w:sz w:val="24"/>
+                <w:szCs w:val="24"/>
+              </w:rPr>
+              <w:t xml:space="preserve">categorical </w:t>
             </w:r>
           </w:p>
         </w:tc>
       </w:tr>
       <w:tr>
         <w:trPr>
-          <w:trHeight w:val="471"/>
+          <w:trHeight w:val="425"/>
         </w:trPr>
         <w:tc>
           <w:tcPr>
-            <w:tcW w:w="2263" w:type="dxa"/>
+            <w:tcW w:w="2122" w:type="dxa"/>
             <w:vAlign w:val="center"/>
           </w:tcPr>
           <w:p>
@@ -932,54 +972,54 @@
         </w:tc>
         <w:tc>
           <w:tcPr>
-            <w:tcW w:w="4678" w:type="dxa"/>
-            <w:vAlign w:val="center"/>
-          </w:tcPr>
-          <w:p>
-            <w:pPr>
-              <w:rPr>
-                <w:sz w:val="24"/>
-                <w:szCs w:val="24"/>
-              </w:rPr>
-            </w:pPr>
-            <w:r>
-              <w:rPr>
-                <w:sz w:val="24"/>
-                <w:szCs w:val="24"/>
-              </w:rPr>
-              <w:t>has prior loan or not</w:t>
-            </w:r>
-          </w:p>
-        </w:tc>
-        <w:tc>
-          <w:tcPr>
-            <w:tcW w:w="1887" w:type="dxa"/>
-            <w:vAlign w:val="center"/>
-          </w:tcPr>
-          <w:p>
-            <w:pPr>
-              <w:rPr>
-                <w:sz w:val="24"/>
-                <w:szCs w:val="24"/>
-              </w:rPr>
-            </w:pPr>
-            <w:r>
-              <w:rPr>
-                <w:sz w:val="24"/>
-                <w:szCs w:val="24"/>
-              </w:rPr>
-              <w:t>yes or no</w:t>
+            <w:tcW w:w="5244" w:type="dxa"/>
+            <w:vAlign w:val="center"/>
+          </w:tcPr>
+          <w:p>
+            <w:pPr>
+              <w:rPr>
+                <w:sz w:val="24"/>
+                <w:szCs w:val="24"/>
+              </w:rPr>
+            </w:pPr>
+            <w:r>
+              <w:rPr>
+                <w:sz w:val="24"/>
+                <w:szCs w:val="24"/>
+              </w:rPr>
+              <w:t>has prior personal loan?</w:t>
+            </w:r>
+          </w:p>
+        </w:tc>
+        <w:tc>
+          <w:tcPr>
+            <w:tcW w:w="1462" w:type="dxa"/>
+            <w:vAlign w:val="center"/>
+          </w:tcPr>
+          <w:p>
+            <w:pPr>
+              <w:rPr>
+                <w:sz w:val="24"/>
+                <w:szCs w:val="24"/>
+              </w:rPr>
+            </w:pPr>
+            <w:r>
+              <w:rPr>
+                <w:sz w:val="24"/>
+                <w:szCs w:val="24"/>
+              </w:rPr>
+              <w:t xml:space="preserve">categorical </w:t>
             </w:r>
           </w:p>
         </w:tc>
       </w:tr>
       <w:tr>
         <w:trPr>
-          <w:trHeight w:val="471"/>
+          <w:trHeight w:val="425"/>
         </w:trPr>
         <w:tc>
           <w:tcPr>
-            <w:tcW w:w="2263" w:type="dxa"/>
+            <w:tcW w:w="2122" w:type="dxa"/>
             <w:vAlign w:val="center"/>
           </w:tcPr>
           <w:p>
@@ -1000,47 +1040,54 @@
         </w:tc>
         <w:tc>
           <w:tcPr>
-            <w:tcW w:w="4678" w:type="dxa"/>
-            <w:vAlign w:val="center"/>
-          </w:tcPr>
-          <w:p>
-            <w:pPr>
-              <w:rPr>
-                <w:sz w:val="24"/>
-                <w:szCs w:val="24"/>
-              </w:rPr>
-            </w:pPr>
-            <w:r>
-              <w:rPr>
-                <w:sz w:val="24"/>
-                <w:szCs w:val="24"/>
-              </w:rPr>
-              <w:t>source of this information</w:t>
-            </w:r>
-          </w:p>
-        </w:tc>
-        <w:tc>
-          <w:tcPr>
-            <w:tcW w:w="1887" w:type="dxa"/>
-            <w:vAlign w:val="center"/>
-          </w:tcPr>
-          <w:p>
-            <w:pPr>
-              <w:rPr>
-                <w:sz w:val="24"/>
-                <w:szCs w:val="24"/>
-              </w:rPr>
-            </w:pPr>
+            <w:tcW w:w="5244" w:type="dxa"/>
+            <w:vAlign w:val="center"/>
+          </w:tcPr>
+          <w:p>
+            <w:pPr>
+              <w:rPr>
+                <w:sz w:val="24"/>
+                <w:szCs w:val="24"/>
+              </w:rPr>
+            </w:pPr>
+            <w:r>
+              <w:rPr>
+                <w:sz w:val="24"/>
+                <w:szCs w:val="24"/>
+              </w:rPr>
+              <w:t>contact communication type</w:t>
+            </w:r>
+          </w:p>
+        </w:tc>
+        <w:tc>
+          <w:tcPr>
+            <w:tcW w:w="1462" w:type="dxa"/>
+            <w:vAlign w:val="center"/>
+          </w:tcPr>
+          <w:p>
+            <w:pPr>
+              <w:rPr>
+                <w:sz w:val="24"/>
+                <w:szCs w:val="24"/>
+              </w:rPr>
+            </w:pPr>
+            <w:r>
+              <w:rPr>
+                <w:sz w:val="24"/>
+                <w:szCs w:val="24"/>
+              </w:rPr>
+              <w:t>categorical</w:t>
+            </w:r>
           </w:p>
         </w:tc>
       </w:tr>
       <w:tr>
         <w:trPr>
-          <w:trHeight w:val="471"/>
+          <w:trHeight w:val="425"/>
         </w:trPr>
         <w:tc>
           <w:tcPr>
-            <w:tcW w:w="2263" w:type="dxa"/>
+            <w:tcW w:w="2122" w:type="dxa"/>
             <w:vAlign w:val="center"/>
           </w:tcPr>
           <w:p>
@@ -1061,47 +1108,54 @@
         </w:tc>
         <w:tc>
           <w:tcPr>
-            <w:tcW w:w="4678" w:type="dxa"/>
-            <w:vAlign w:val="center"/>
-          </w:tcPr>
-          <w:p>
-            <w:pPr>
-              <w:rPr>
-                <w:sz w:val="24"/>
-                <w:szCs w:val="24"/>
-              </w:rPr>
-            </w:pPr>
-            <w:r>
-              <w:rPr>
-                <w:sz w:val="24"/>
-                <w:szCs w:val="24"/>
-              </w:rPr>
-              <w:t>today's date</w:t>
-            </w:r>
-          </w:p>
-        </w:tc>
-        <w:tc>
-          <w:tcPr>
-            <w:tcW w:w="1887" w:type="dxa"/>
-            <w:vAlign w:val="center"/>
-          </w:tcPr>
-          <w:p>
-            <w:pPr>
-              <w:rPr>
-                <w:sz w:val="24"/>
-                <w:szCs w:val="24"/>
-              </w:rPr>
-            </w:pPr>
+            <w:tcW w:w="5244" w:type="dxa"/>
+            <w:vAlign w:val="center"/>
+          </w:tcPr>
+          <w:p>
+            <w:pPr>
+              <w:rPr>
+                <w:sz w:val="24"/>
+                <w:szCs w:val="24"/>
+              </w:rPr>
+            </w:pPr>
+            <w:r>
+              <w:rPr>
+                <w:sz w:val="24"/>
+                <w:szCs w:val="24"/>
+              </w:rPr>
+              <w:t>last contact day of the week</w:t>
+            </w:r>
+          </w:p>
+        </w:tc>
+        <w:tc>
+          <w:tcPr>
+            <w:tcW w:w="1462" w:type="dxa"/>
+            <w:vAlign w:val="center"/>
+          </w:tcPr>
+          <w:p>
+            <w:pPr>
+              <w:rPr>
+                <w:sz w:val="24"/>
+                <w:szCs w:val="24"/>
+              </w:rPr>
+            </w:pPr>
+            <w:r>
+              <w:rPr>
+                <w:sz w:val="24"/>
+                <w:szCs w:val="24"/>
+              </w:rPr>
+              <w:t>categorical</w:t>
+            </w:r>
           </w:p>
         </w:tc>
       </w:tr>
       <w:tr>
         <w:trPr>
-          <w:trHeight w:val="471"/>
+          <w:trHeight w:val="425"/>
         </w:trPr>
         <w:tc>
           <w:tcPr>
-            <w:tcW w:w="2263" w:type="dxa"/>
+            <w:tcW w:w="2122" w:type="dxa"/>
             <w:vAlign w:val="center"/>
           </w:tcPr>
           <w:p>
@@ -1122,47 +1176,54 @@
         </w:tc>
         <w:tc>
           <w:tcPr>
-            <w:tcW w:w="4678" w:type="dxa"/>
-            <w:vAlign w:val="center"/>
-          </w:tcPr>
-          <w:p>
-            <w:pPr>
-              <w:rPr>
-                <w:sz w:val="24"/>
-                <w:szCs w:val="24"/>
-              </w:rPr>
-            </w:pPr>
-            <w:r>
-              <w:rPr>
-                <w:sz w:val="24"/>
-                <w:szCs w:val="24"/>
-              </w:rPr>
-              <w:t>month</w:t>
-            </w:r>
-          </w:p>
-        </w:tc>
-        <w:tc>
-          <w:tcPr>
-            <w:tcW w:w="1887" w:type="dxa"/>
-            <w:vAlign w:val="center"/>
-          </w:tcPr>
-          <w:p>
-            <w:pPr>
-              <w:rPr>
-                <w:sz w:val="24"/>
-                <w:szCs w:val="24"/>
-              </w:rPr>
-            </w:pPr>
+            <w:tcW w:w="5244" w:type="dxa"/>
+            <w:vAlign w:val="center"/>
+          </w:tcPr>
+          <w:p>
+            <w:pPr>
+              <w:rPr>
+                <w:sz w:val="24"/>
+                <w:szCs w:val="24"/>
+              </w:rPr>
+            </w:pPr>
+            <w:r>
+              <w:rPr>
+                <w:sz w:val="24"/>
+                <w:szCs w:val="24"/>
+              </w:rPr>
+              <w:t>last contact month of year</w:t>
+            </w:r>
+          </w:p>
+        </w:tc>
+        <w:tc>
+          <w:tcPr>
+            <w:tcW w:w="1462" w:type="dxa"/>
+            <w:vAlign w:val="center"/>
+          </w:tcPr>
+          <w:p>
+            <w:pPr>
+              <w:rPr>
+                <w:sz w:val="24"/>
+                <w:szCs w:val="24"/>
+              </w:rPr>
+            </w:pPr>
+            <w:r>
+              <w:rPr>
+                <w:sz w:val="24"/>
+                <w:szCs w:val="24"/>
+              </w:rPr>
+              <w:t>categorical</w:t>
+            </w:r>
           </w:p>
         </w:tc>
       </w:tr>
       <w:tr>
         <w:trPr>
-          <w:trHeight w:val="471"/>
+          <w:trHeight w:val="425"/>
         </w:trPr>
         <w:tc>
           <w:tcPr>
-            <w:tcW w:w="2263" w:type="dxa"/>
+            <w:tcW w:w="2122" w:type="dxa"/>
             <w:vAlign w:val="center"/>
           </w:tcPr>
           <w:p>
@@ -1183,54 +1244,86 @@
         </w:tc>
         <w:tc>
           <w:tcPr>
-            <w:tcW w:w="4678" w:type="dxa"/>
-            <w:vAlign w:val="center"/>
-          </w:tcPr>
-          <w:p>
-            <w:pPr>
-              <w:rPr>
-                <w:sz w:val="24"/>
-                <w:szCs w:val="24"/>
-              </w:rPr>
-            </w:pPr>
-            <w:r>
-              <w:rPr>
-                <w:sz w:val="24"/>
-                <w:szCs w:val="24"/>
-              </w:rPr>
-              <w:t>number of days</w:t>
-            </w:r>
-          </w:p>
-        </w:tc>
-        <w:tc>
-          <w:tcPr>
-            <w:tcW w:w="1887" w:type="dxa"/>
-            <w:vAlign w:val="center"/>
-          </w:tcPr>
-          <w:p>
-            <w:pPr>
-              <w:rPr>
-                <w:sz w:val="24"/>
-                <w:szCs w:val="24"/>
-              </w:rPr>
-            </w:pPr>
-            <w:r>
-              <w:rPr>
-                <w:sz w:val="24"/>
-                <w:szCs w:val="24"/>
-              </w:rPr>
-              <w:t>numerical</w:t>
+            <w:tcW w:w="5244" w:type="dxa"/>
+            <w:vAlign w:val="center"/>
+          </w:tcPr>
+          <w:p>
+            <w:pPr>
+              <w:rPr>
+                <w:sz w:val="24"/>
+                <w:szCs w:val="24"/>
+              </w:rPr>
+            </w:pPr>
+            <w:r>
+              <w:rPr>
+                <w:sz w:val="24"/>
+                <w:szCs w:val="24"/>
+              </w:rPr>
+              <w:t>last contact duration</w:t>
+            </w:r>
+            <w:r>
+              <w:rPr>
+                <w:sz w:val="24"/>
+                <w:szCs w:val="24"/>
+              </w:rPr>
+              <w:t>.</w:t>
+            </w:r>
+            <w:r>
+              <w:rPr>
+                <w:sz w:val="24"/>
+                <w:szCs w:val="24"/>
+              </w:rPr>
+              <w:t xml:space="preserve"> </w:t>
+            </w:r>
+            <w:r>
+              <w:rPr>
+                <w:color w:val="FF0000"/>
+                <w:sz w:val="24"/>
+                <w:szCs w:val="24"/>
+              </w:rPr>
+              <w:t>highly</w:t>
+            </w:r>
+            <w:bookmarkStart w:id="0" w:name="_GoBack"/>
+            <w:bookmarkEnd w:id="0"/>
+            <w:r>
+              <w:rPr>
+                <w:color w:val="FF0000"/>
+                <w:sz w:val="24"/>
+                <w:szCs w:val="24"/>
+              </w:rPr>
+              <w:t xml:space="preserve"> affects output </w:t>
+            </w:r>
+          </w:p>
+        </w:tc>
+        <w:tc>
+          <w:tcPr>
+            <w:tcW w:w="1462" w:type="dxa"/>
+            <w:vAlign w:val="center"/>
+          </w:tcPr>
+          <w:p>
+            <w:pPr>
+              <w:rPr>
+                <w:sz w:val="24"/>
+                <w:szCs w:val="24"/>
+              </w:rPr>
+            </w:pPr>
+            <w:r>
+              <w:rPr>
+                <w:sz w:val="24"/>
+                <w:szCs w:val="24"/>
+              </w:rPr>
+              <w:t>numeric</w:t>
             </w:r>
           </w:p>
         </w:tc>
       </w:tr>
       <w:tr>
         <w:trPr>
-          <w:trHeight w:val="471"/>
+          <w:trHeight w:val="425"/>
         </w:trPr>
         <w:tc>
           <w:tcPr>
-            <w:tcW w:w="2263" w:type="dxa"/>
+            <w:tcW w:w="2122" w:type="dxa"/>
             <w:vAlign w:val="center"/>
           </w:tcPr>
           <w:p>
@@ -1251,54 +1344,54 @@
         </w:tc>
         <w:tc>
           <w:tcPr>
-            <w:tcW w:w="4678" w:type="dxa"/>
-            <w:vAlign w:val="center"/>
-          </w:tcPr>
-          <w:p>
-            <w:pPr>
-              <w:rPr>
-                <w:sz w:val="24"/>
-                <w:szCs w:val="24"/>
-              </w:rPr>
-            </w:pPr>
-            <w:r>
-              <w:rPr>
-                <w:sz w:val="24"/>
-                <w:szCs w:val="24"/>
-              </w:rPr>
-              <w:t>marketing camp</w:t>
-            </w:r>
-            <w:r>
-              <w:rPr>
-                <w:sz w:val="24"/>
-                <w:szCs w:val="24"/>
-              </w:rPr>
-              <w:t>aign</w:t>
-            </w:r>
-          </w:p>
-        </w:tc>
-        <w:tc>
-          <w:tcPr>
-            <w:tcW w:w="1887" w:type="dxa"/>
-            <w:vAlign w:val="center"/>
-          </w:tcPr>
-          <w:p>
-            <w:pPr>
-              <w:rPr>
-                <w:sz w:val="24"/>
-                <w:szCs w:val="24"/>
-              </w:rPr>
-            </w:pPr>
+            <w:tcW w:w="5244" w:type="dxa"/>
+            <w:vAlign w:val="center"/>
+          </w:tcPr>
+          <w:p>
+            <w:pPr>
+              <w:rPr>
+                <w:sz w:val="24"/>
+                <w:szCs w:val="24"/>
+              </w:rPr>
+            </w:pPr>
+            <w:r>
+              <w:rPr>
+                <w:sz w:val="24"/>
+                <w:szCs w:val="24"/>
+              </w:rPr>
+              <w:t>number of contacts performed during this campaign and for this client</w:t>
+            </w:r>
+          </w:p>
+        </w:tc>
+        <w:tc>
+          <w:tcPr>
+            <w:tcW w:w="1462" w:type="dxa"/>
+            <w:vAlign w:val="center"/>
+          </w:tcPr>
+          <w:p>
+            <w:pPr>
+              <w:rPr>
+                <w:sz w:val="24"/>
+                <w:szCs w:val="24"/>
+              </w:rPr>
+            </w:pPr>
+            <w:r>
+              <w:rPr>
+                <w:sz w:val="24"/>
+                <w:szCs w:val="24"/>
+              </w:rPr>
+              <w:t>numeric</w:t>
+            </w:r>
           </w:p>
         </w:tc>
       </w:tr>
       <w:tr>
         <w:trPr>
-          <w:trHeight w:val="471"/>
+          <w:trHeight w:val="425"/>
         </w:trPr>
         <w:tc>
           <w:tcPr>
-            <w:tcW w:w="2263" w:type="dxa"/>
+            <w:tcW w:w="2122" w:type="dxa"/>
             <w:vAlign w:val="center"/>
           </w:tcPr>
           <w:p>
@@ -1321,47 +1414,54 @@
         </w:tc>
         <w:tc>
           <w:tcPr>
-            <w:tcW w:w="4678" w:type="dxa"/>
-            <w:vAlign w:val="center"/>
-          </w:tcPr>
-          <w:p>
-            <w:pPr>
-              <w:rPr>
-                <w:sz w:val="24"/>
-                <w:szCs w:val="24"/>
-              </w:rPr>
-            </w:pPr>
-            <w:r>
-              <w:rPr>
-                <w:sz w:val="24"/>
-                <w:szCs w:val="24"/>
-              </w:rPr>
-              <w:t>number of days that passed by after the client was last contacted</w:t>
-            </w:r>
-          </w:p>
-        </w:tc>
-        <w:tc>
-          <w:tcPr>
-            <w:tcW w:w="1887" w:type="dxa"/>
-            <w:vAlign w:val="center"/>
-          </w:tcPr>
-          <w:p>
-            <w:pPr>
-              <w:rPr>
-                <w:sz w:val="24"/>
-                <w:szCs w:val="24"/>
-              </w:rPr>
-            </w:pPr>
+            <w:tcW w:w="5244" w:type="dxa"/>
+            <w:vAlign w:val="center"/>
+          </w:tcPr>
+          <w:p>
+            <w:pPr>
+              <w:rPr>
+                <w:sz w:val="24"/>
+                <w:szCs w:val="24"/>
+              </w:rPr>
+            </w:pPr>
+            <w:r>
+              <w:rPr>
+                <w:sz w:val="24"/>
+                <w:szCs w:val="24"/>
+              </w:rPr>
+              <w:t>number of days that passed by after the client was last contacted from a previous campaign (999 means client was not previously contacted )</w:t>
+            </w:r>
+          </w:p>
+        </w:tc>
+        <w:tc>
+          <w:tcPr>
+            <w:tcW w:w="1462" w:type="dxa"/>
+            <w:vAlign w:val="center"/>
+          </w:tcPr>
+          <w:p>
+            <w:pPr>
+              <w:rPr>
+                <w:sz w:val="24"/>
+                <w:szCs w:val="24"/>
+              </w:rPr>
+            </w:pPr>
+            <w:r>
+              <w:rPr>
+                <w:sz w:val="24"/>
+                <w:szCs w:val="24"/>
+              </w:rPr>
+              <w:t>numeric</w:t>
+            </w:r>
           </w:p>
         </w:tc>
       </w:tr>
       <w:tr>
         <w:trPr>
-          <w:trHeight w:val="471"/>
+          <w:trHeight w:val="425"/>
         </w:trPr>
         <w:tc>
           <w:tcPr>
-            <w:tcW w:w="2263" w:type="dxa"/>
+            <w:tcW w:w="2122" w:type="dxa"/>
             <w:vAlign w:val="center"/>
           </w:tcPr>
           <w:p>
@@ -1382,47 +1482,54 @@
         </w:tc>
         <w:tc>
           <w:tcPr>
-            <w:tcW w:w="4678" w:type="dxa"/>
-            <w:vAlign w:val="center"/>
-          </w:tcPr>
-          <w:p>
-            <w:pPr>
-              <w:rPr>
-                <w:sz w:val="24"/>
-                <w:szCs w:val="24"/>
-              </w:rPr>
-            </w:pPr>
-            <w:r>
-              <w:rPr>
-                <w:sz w:val="24"/>
-                <w:szCs w:val="24"/>
-              </w:rPr>
-              <w:t>previous response</w:t>
-            </w:r>
-          </w:p>
-        </w:tc>
-        <w:tc>
-          <w:tcPr>
-            <w:tcW w:w="1887" w:type="dxa"/>
-            <w:vAlign w:val="center"/>
-          </w:tcPr>
-          <w:p>
-            <w:pPr>
-              <w:rPr>
-                <w:sz w:val="24"/>
-                <w:szCs w:val="24"/>
-              </w:rPr>
-            </w:pPr>
+            <w:tcW w:w="5244" w:type="dxa"/>
+            <w:vAlign w:val="center"/>
+          </w:tcPr>
+          <w:p>
+            <w:pPr>
+              <w:rPr>
+                <w:sz w:val="24"/>
+                <w:szCs w:val="24"/>
+              </w:rPr>
+            </w:pPr>
+            <w:r>
+              <w:rPr>
+                <w:sz w:val="24"/>
+                <w:szCs w:val="24"/>
+              </w:rPr>
+              <w:t>number of contacts performed before this campaign and for this client</w:t>
+            </w:r>
+          </w:p>
+        </w:tc>
+        <w:tc>
+          <w:tcPr>
+            <w:tcW w:w="1462" w:type="dxa"/>
+            <w:vAlign w:val="center"/>
+          </w:tcPr>
+          <w:p>
+            <w:pPr>
+              <w:rPr>
+                <w:sz w:val="24"/>
+                <w:szCs w:val="24"/>
+              </w:rPr>
+            </w:pPr>
+            <w:r>
+              <w:rPr>
+                <w:sz w:val="24"/>
+                <w:szCs w:val="24"/>
+              </w:rPr>
+              <w:t>numeric</w:t>
+            </w:r>
           </w:p>
         </w:tc>
       </w:tr>
       <w:tr>
         <w:trPr>
-          <w:trHeight w:val="471"/>
+          <w:trHeight w:val="425"/>
         </w:trPr>
         <w:tc>
           <w:tcPr>
-            <w:tcW w:w="2263" w:type="dxa"/>
+            <w:tcW w:w="2122" w:type="dxa"/>
             <w:vAlign w:val="center"/>
           </w:tcPr>
           <w:p>
@@ -1445,7 +1552,7 @@
         </w:tc>
         <w:tc>
           <w:tcPr>
-            <w:tcW w:w="4678" w:type="dxa"/>
+            <w:tcW w:w="5244" w:type="dxa"/>
             <w:vAlign w:val="center"/>
           </w:tcPr>
           <w:p>
@@ -1466,26 +1573,33 @@
         </w:tc>
         <w:tc>
           <w:tcPr>
-            <w:tcW w:w="1887" w:type="dxa"/>
-            <w:vAlign w:val="center"/>
-          </w:tcPr>
-          <w:p>
-            <w:pPr>
-              <w:rPr>
-                <w:sz w:val="24"/>
-                <w:szCs w:val="24"/>
-              </w:rPr>
-            </w:pPr>
+            <w:tcW w:w="1462" w:type="dxa"/>
+            <w:vAlign w:val="center"/>
+          </w:tcPr>
+          <w:p>
+            <w:pPr>
+              <w:rPr>
+                <w:sz w:val="24"/>
+                <w:szCs w:val="24"/>
+              </w:rPr>
+            </w:pPr>
+            <w:r>
+              <w:rPr>
+                <w:sz w:val="24"/>
+                <w:szCs w:val="24"/>
+              </w:rPr>
+              <w:t>categorical</w:t>
+            </w:r>
           </w:p>
         </w:tc>
       </w:tr>
       <w:tr>
         <w:trPr>
-          <w:trHeight w:val="471"/>
+          <w:trHeight w:val="425"/>
         </w:trPr>
         <w:tc>
           <w:tcPr>
-            <w:tcW w:w="2263" w:type="dxa"/>
+            <w:tcW w:w="2122" w:type="dxa"/>
             <w:vAlign w:val="center"/>
           </w:tcPr>
           <w:p>
@@ -1506,47 +1620,68 @@
         </w:tc>
         <w:tc>
           <w:tcPr>
-            <w:tcW w:w="4678" w:type="dxa"/>
-            <w:vAlign w:val="center"/>
-          </w:tcPr>
-          <w:p>
-            <w:pPr>
-              <w:rPr>
-                <w:sz w:val="24"/>
-                <w:szCs w:val="24"/>
-              </w:rPr>
-            </w:pPr>
-            <w:r>
-              <w:rPr>
-                <w:sz w:val="24"/>
-                <w:szCs w:val="24"/>
-              </w:rPr>
-              <w:t xml:space="preserve"> Yes or no</w:t>
-            </w:r>
-          </w:p>
-        </w:tc>
-        <w:tc>
-          <w:tcPr>
-            <w:tcW w:w="1887" w:type="dxa"/>
-            <w:vAlign w:val="center"/>
-          </w:tcPr>
-          <w:p>
-            <w:pPr>
-              <w:rPr>
-                <w:sz w:val="24"/>
-                <w:szCs w:val="24"/>
-              </w:rPr>
-            </w:pPr>
+            <w:tcW w:w="5244" w:type="dxa"/>
+            <w:vAlign w:val="center"/>
+          </w:tcPr>
+          <w:p>
+            <w:pPr>
+              <w:rPr>
+                <w:sz w:val="24"/>
+                <w:szCs w:val="24"/>
+              </w:rPr>
+            </w:pPr>
+            <w:r>
+              <w:rPr>
+                <w:sz w:val="24"/>
+                <w:szCs w:val="24"/>
+              </w:rPr>
+              <w:t xml:space="preserve"> has the client subscribed a term deposit?</w:t>
+            </w:r>
+          </w:p>
+        </w:tc>
+        <w:tc>
+          <w:tcPr>
+            <w:tcW w:w="1462" w:type="dxa"/>
+            <w:vAlign w:val="center"/>
+          </w:tcPr>
+          <w:p>
+            <w:pPr>
+              <w:rPr>
+                <w:sz w:val="24"/>
+                <w:szCs w:val="24"/>
+              </w:rPr>
+            </w:pPr>
+            <w:r>
+              <w:rPr>
+                <w:sz w:val="24"/>
+                <w:szCs w:val="24"/>
+              </w:rPr>
+              <w:t>binary (yes,</w:t>
+            </w:r>
+            <w:r>
+              <w:rPr>
+                <w:sz w:val="24"/>
+                <w:szCs w:val="24"/>
+              </w:rPr>
+              <w:t xml:space="preserve"> </w:t>
+            </w:r>
+            <w:r>
+              <w:rPr>
+                <w:sz w:val="24"/>
+                <w:szCs w:val="24"/>
+              </w:rPr>
+              <w:t>no)</w:t>
+            </w:r>
           </w:p>
         </w:tc>
       </w:tr>
       <w:tr>
         <w:trPr>
-          <w:trHeight w:val="471"/>
+          <w:trHeight w:val="425"/>
         </w:trPr>
         <w:tc>
           <w:tcPr>
-            <w:tcW w:w="2263" w:type="dxa"/>
+            <w:tcW w:w="2122" w:type="dxa"/>
             <w:vAlign w:val="center"/>
           </w:tcPr>
           <w:p>
@@ -1567,37 +1702,66 @@
         </w:tc>
         <w:tc>
           <w:tcPr>
-            <w:tcW w:w="4678" w:type="dxa"/>
-            <w:vAlign w:val="center"/>
-          </w:tcPr>
-          <w:p>
-            <w:pPr>
-              <w:rPr>
-                <w:sz w:val="24"/>
-                <w:szCs w:val="24"/>
-              </w:rPr>
-            </w:pPr>
-            <w:r>
-              <w:rPr>
-                <w:sz w:val="24"/>
-                <w:szCs w:val="24"/>
-              </w:rPr>
-              <w:t>response of the actor</w:t>
-            </w:r>
-          </w:p>
-        </w:tc>
-        <w:tc>
-          <w:tcPr>
-            <w:tcW w:w="1887" w:type="dxa"/>
-            <w:vAlign w:val="center"/>
-          </w:tcPr>
-          <w:p>
-            <w:pPr>
-              <w:rPr>
-                <w:sz w:val="24"/>
-                <w:szCs w:val="24"/>
-              </w:rPr>
-            </w:pPr>
+            <w:tcW w:w="5244" w:type="dxa"/>
+            <w:vAlign w:val="center"/>
+          </w:tcPr>
+          <w:p>
+            <w:pPr>
+              <w:rPr>
+                <w:sz w:val="24"/>
+                <w:szCs w:val="24"/>
+              </w:rPr>
+            </w:pPr>
+            <w:r>
+              <w:rPr>
+                <w:sz w:val="24"/>
+                <w:szCs w:val="24"/>
+              </w:rPr>
+              <w:t xml:space="preserve">response of the </w:t>
+            </w:r>
+            <w:r>
+              <w:rPr>
+                <w:sz w:val="24"/>
+                <w:szCs w:val="24"/>
+              </w:rPr>
+              <w:t xml:space="preserve">person (associated to </w:t>
+            </w:r>
+            <w:r>
+              <w:rPr>
+                <w:i/>
+                <w:sz w:val="24"/>
+                <w:szCs w:val="24"/>
+              </w:rPr>
+              <w:t>“y”</w:t>
+            </w:r>
+            <w:r>
+              <w:rPr>
+                <w:sz w:val="24"/>
+                <w:szCs w:val="24"/>
+              </w:rPr>
+              <w:t xml:space="preserve"> variable)</w:t>
+            </w:r>
+          </w:p>
+        </w:tc>
+        <w:tc>
+          <w:tcPr>
+            <w:tcW w:w="1462" w:type="dxa"/>
+            <w:vAlign w:val="center"/>
+          </w:tcPr>
+          <w:p>
+            <w:pPr>
+              <w:rPr>
+                <w:sz w:val="24"/>
+                <w:szCs w:val="24"/>
+              </w:rPr>
+            </w:pPr>
+            <w:r>
+              <w:rPr>
+                <w:sz w:val="24"/>
+                <w:szCs w:val="24"/>
+              </w:rPr>
+              <w:t>binary (1,0)</w:t>
+            </w:r>
           </w:p>
         </w:tc>
       </w:tr>
@@ -1634,7 +1798,6 @@
           <w:sz w:val="21"/>
           <w:szCs w:val="21"/>
           <w:shd w:val="clear" w:color="auto" w:fill="FFFFFF"/>
-          <w:lang w:val="es-AR"/>
         </w:rPr>
       </w:pPr>
       <w:r>
@@ -1644,345 +1807,8 @@
           <w:szCs w:val="21"/>
           <w:highlight w:val="yellow"/>
           <w:shd w:val="clear" w:color="auto" w:fill="FFFFFF"/>
-          <w:lang w:val="es-AR"/>
-        </w:rPr>
-        <w:t xml:space="preserve">Try to </w:t>
-      </w:r>
-      <w:proofErr w:type="spellStart"/>
-      <w:r>
-        <w:rPr>
-          <w:rFonts w:ascii="Arial" w:hAnsi="Arial" w:cs="Arial"/>
-          <w:sz w:val="21"/>
-          <w:szCs w:val="21"/>
-          <w:highlight w:val="yellow"/>
-          <w:shd w:val="clear" w:color="auto" w:fill="FFFFFF"/>
-          <w:lang w:val="es-AR"/>
-        </w:rPr>
-        <w:t>build</w:t>
-      </w:r>
-      <w:proofErr w:type="spellEnd"/>
-      <w:r>
-        <w:rPr>
-          <w:rFonts w:ascii="Arial" w:hAnsi="Arial" w:cs="Arial"/>
-          <w:sz w:val="21"/>
-          <w:szCs w:val="21"/>
-          <w:highlight w:val="yellow"/>
-          <w:shd w:val="clear" w:color="auto" w:fill="FFFFFF"/>
-          <w:lang w:val="es-AR"/>
-        </w:rPr>
-        <w:t xml:space="preserve"> a </w:t>
-      </w:r>
-      <w:proofErr w:type="spellStart"/>
-      <w:r>
-        <w:rPr>
-          <w:rFonts w:ascii="Arial" w:hAnsi="Arial" w:cs="Arial"/>
-          <w:sz w:val="21"/>
-          <w:szCs w:val="21"/>
-          <w:highlight w:val="yellow"/>
-          <w:shd w:val="clear" w:color="auto" w:fill="FFFFFF"/>
-          <w:lang w:val="es-AR"/>
-        </w:rPr>
-        <w:t>classification</w:t>
-      </w:r>
-      <w:proofErr w:type="spellEnd"/>
-      <w:r>
-        <w:rPr>
-          <w:rFonts w:ascii="Arial" w:hAnsi="Arial" w:cs="Arial"/>
-          <w:sz w:val="21"/>
-          <w:szCs w:val="21"/>
-          <w:highlight w:val="yellow"/>
-          <w:shd w:val="clear" w:color="auto" w:fill="FFFFFF"/>
-          <w:lang w:val="es-AR"/>
-        </w:rPr>
-        <w:t xml:space="preserve"> </w:t>
-      </w:r>
-      <w:proofErr w:type="spellStart"/>
-      <w:r>
-        <w:rPr>
-          <w:rFonts w:ascii="Arial" w:hAnsi="Arial" w:cs="Arial"/>
-          <w:sz w:val="21"/>
-          <w:szCs w:val="21"/>
-          <w:highlight w:val="yellow"/>
-          <w:shd w:val="clear" w:color="auto" w:fill="FFFFFF"/>
-          <w:lang w:val="es-AR"/>
-        </w:rPr>
-        <w:t>model</w:t>
-      </w:r>
-      <w:proofErr w:type="spellEnd"/>
-      <w:r>
-        <w:rPr>
-          <w:rFonts w:ascii="Arial" w:hAnsi="Arial" w:cs="Arial"/>
-          <w:sz w:val="21"/>
-          <w:szCs w:val="21"/>
-          <w:highlight w:val="yellow"/>
-          <w:shd w:val="clear" w:color="auto" w:fill="FFFFFF"/>
-          <w:lang w:val="es-AR"/>
-        </w:rPr>
-        <w:t xml:space="preserve"> </w:t>
-      </w:r>
-      <w:proofErr w:type="spellStart"/>
-      <w:r>
-        <w:rPr>
-          <w:rFonts w:ascii="Arial" w:hAnsi="Arial" w:cs="Arial"/>
-          <w:sz w:val="21"/>
-          <w:szCs w:val="21"/>
-          <w:highlight w:val="yellow"/>
-          <w:shd w:val="clear" w:color="auto" w:fill="FFFFFF"/>
-          <w:lang w:val="es-AR"/>
-        </w:rPr>
-        <w:t>that</w:t>
-      </w:r>
-      <w:proofErr w:type="spellEnd"/>
-      <w:r>
-        <w:rPr>
-          <w:rFonts w:ascii="Arial" w:hAnsi="Arial" w:cs="Arial"/>
-          <w:sz w:val="21"/>
-          <w:szCs w:val="21"/>
-          <w:highlight w:val="yellow"/>
-          <w:shd w:val="clear" w:color="auto" w:fill="FFFFFF"/>
-          <w:lang w:val="es-AR"/>
-        </w:rPr>
-        <w:t xml:space="preserve"> </w:t>
-      </w:r>
-      <w:proofErr w:type="spellStart"/>
-      <w:r>
-        <w:rPr>
-          <w:rFonts w:ascii="Arial" w:hAnsi="Arial" w:cs="Arial"/>
-          <w:sz w:val="21"/>
-          <w:szCs w:val="21"/>
-          <w:highlight w:val="yellow"/>
-          <w:shd w:val="clear" w:color="auto" w:fill="FFFFFF"/>
-          <w:lang w:val="es-AR"/>
-        </w:rPr>
-        <w:t>predicts</w:t>
-      </w:r>
-      <w:proofErr w:type="spellEnd"/>
-      <w:r>
-        <w:rPr>
-          <w:rFonts w:ascii="Arial" w:hAnsi="Arial" w:cs="Arial"/>
-          <w:sz w:val="21"/>
-          <w:szCs w:val="21"/>
-          <w:highlight w:val="yellow"/>
-          <w:shd w:val="clear" w:color="auto" w:fill="FFFFFF"/>
-          <w:lang w:val="es-AR"/>
-        </w:rPr>
-        <w:t xml:space="preserve"> </w:t>
-      </w:r>
-      <w:proofErr w:type="spellStart"/>
-      <w:r>
-        <w:rPr>
-          <w:rFonts w:ascii="Arial" w:hAnsi="Arial" w:cs="Arial"/>
-          <w:sz w:val="21"/>
-          <w:szCs w:val="21"/>
-          <w:highlight w:val="yellow"/>
-          <w:shd w:val="clear" w:color="auto" w:fill="FFFFFF"/>
-          <w:lang w:val="es-AR"/>
-        </w:rPr>
-        <w:t>if</w:t>
-      </w:r>
-      <w:proofErr w:type="spellEnd"/>
-      <w:r>
-        <w:rPr>
-          <w:rFonts w:ascii="Arial" w:hAnsi="Arial" w:cs="Arial"/>
-          <w:sz w:val="21"/>
-          <w:szCs w:val="21"/>
-          <w:highlight w:val="yellow"/>
-          <w:shd w:val="clear" w:color="auto" w:fill="FFFFFF"/>
-          <w:lang w:val="es-AR"/>
-        </w:rPr>
-        <w:t xml:space="preserve"> </w:t>
-      </w:r>
-      <w:proofErr w:type="spellStart"/>
-      <w:r>
-        <w:rPr>
-          <w:rFonts w:ascii="Arial" w:hAnsi="Arial" w:cs="Arial"/>
-          <w:sz w:val="21"/>
-          <w:szCs w:val="21"/>
-          <w:highlight w:val="yellow"/>
-          <w:shd w:val="clear" w:color="auto" w:fill="FFFFFF"/>
-          <w:lang w:val="es-AR"/>
-        </w:rPr>
-        <w:t>the</w:t>
-      </w:r>
-      <w:proofErr w:type="spellEnd"/>
-      <w:r>
-        <w:rPr>
-          <w:rFonts w:ascii="Arial" w:hAnsi="Arial" w:cs="Arial"/>
-          <w:sz w:val="21"/>
-          <w:szCs w:val="21"/>
-          <w:highlight w:val="yellow"/>
-          <w:shd w:val="clear" w:color="auto" w:fill="FFFFFF"/>
-          <w:lang w:val="es-AR"/>
-        </w:rPr>
-        <w:t xml:space="preserve"> </w:t>
-      </w:r>
-      <w:proofErr w:type="spellStart"/>
-      <w:r>
-        <w:rPr>
-          <w:rFonts w:ascii="Arial" w:hAnsi="Arial" w:cs="Arial"/>
-          <w:sz w:val="21"/>
-          <w:szCs w:val="21"/>
-          <w:highlight w:val="yellow"/>
-          <w:shd w:val="clear" w:color="auto" w:fill="FFFFFF"/>
-          <w:lang w:val="es-AR"/>
-        </w:rPr>
-        <w:t>customer</w:t>
-      </w:r>
-      <w:proofErr w:type="spellEnd"/>
-      <w:r>
-        <w:rPr>
-          <w:rFonts w:ascii="Arial" w:hAnsi="Arial" w:cs="Arial"/>
-          <w:sz w:val="21"/>
-          <w:szCs w:val="21"/>
-          <w:highlight w:val="yellow"/>
-          <w:shd w:val="clear" w:color="auto" w:fill="FFFFFF"/>
-          <w:lang w:val="es-AR"/>
-        </w:rPr>
-        <w:t xml:space="preserve"> </w:t>
-      </w:r>
-      <w:proofErr w:type="spellStart"/>
-      <w:r>
-        <w:rPr>
-          <w:rFonts w:ascii="Arial" w:hAnsi="Arial" w:cs="Arial"/>
-          <w:sz w:val="21"/>
-          <w:szCs w:val="21"/>
-          <w:highlight w:val="yellow"/>
-          <w:shd w:val="clear" w:color="auto" w:fill="FFFFFF"/>
-          <w:lang w:val="es-AR"/>
-        </w:rPr>
-        <w:t>will</w:t>
-      </w:r>
-      <w:proofErr w:type="spellEnd"/>
-      <w:r>
-        <w:rPr>
-          <w:rFonts w:ascii="Arial" w:hAnsi="Arial" w:cs="Arial"/>
-          <w:sz w:val="21"/>
-          <w:szCs w:val="21"/>
-          <w:highlight w:val="yellow"/>
-          <w:shd w:val="clear" w:color="auto" w:fill="FFFFFF"/>
-          <w:lang w:val="es-AR"/>
-        </w:rPr>
-        <w:t xml:space="preserve"> </w:t>
-      </w:r>
-      <w:proofErr w:type="spellStart"/>
-      <w:r>
-        <w:rPr>
-          <w:rFonts w:ascii="Arial" w:hAnsi="Arial" w:cs="Arial"/>
-          <w:sz w:val="21"/>
-          <w:szCs w:val="21"/>
-          <w:highlight w:val="yellow"/>
-          <w:shd w:val="clear" w:color="auto" w:fill="FFFFFF"/>
-          <w:lang w:val="es-AR"/>
-        </w:rPr>
-        <w:t>buy</w:t>
-      </w:r>
-      <w:proofErr w:type="spellEnd"/>
-      <w:r>
-        <w:rPr>
-          <w:rFonts w:ascii="Arial" w:hAnsi="Arial" w:cs="Arial"/>
-          <w:sz w:val="21"/>
-          <w:szCs w:val="21"/>
-          <w:highlight w:val="yellow"/>
-          <w:shd w:val="clear" w:color="auto" w:fill="FFFFFF"/>
-          <w:lang w:val="es-AR"/>
-        </w:rPr>
-        <w:t xml:space="preserve"> </w:t>
-      </w:r>
-      <w:proofErr w:type="spellStart"/>
-      <w:r>
-        <w:rPr>
-          <w:rFonts w:ascii="Arial" w:hAnsi="Arial" w:cs="Arial"/>
-          <w:sz w:val="21"/>
-          <w:szCs w:val="21"/>
-          <w:highlight w:val="yellow"/>
-          <w:shd w:val="clear" w:color="auto" w:fill="FFFFFF"/>
-          <w:lang w:val="es-AR"/>
-        </w:rPr>
-        <w:t>the</w:t>
-      </w:r>
-      <w:proofErr w:type="spellEnd"/>
-      <w:r>
-        <w:rPr>
-          <w:rFonts w:ascii="Arial" w:hAnsi="Arial" w:cs="Arial"/>
-          <w:sz w:val="21"/>
-          <w:szCs w:val="21"/>
-          <w:highlight w:val="yellow"/>
-          <w:shd w:val="clear" w:color="auto" w:fill="FFFFFF"/>
-          <w:lang w:val="es-AR"/>
-        </w:rPr>
-        <w:t xml:space="preserve"> </w:t>
-      </w:r>
-      <w:proofErr w:type="spellStart"/>
-      <w:r>
-        <w:rPr>
-          <w:rFonts w:ascii="Arial" w:hAnsi="Arial" w:cs="Arial"/>
-          <w:sz w:val="21"/>
-          <w:szCs w:val="21"/>
-          <w:highlight w:val="yellow"/>
-          <w:shd w:val="clear" w:color="auto" w:fill="FFFFFF"/>
-          <w:lang w:val="es-AR"/>
-        </w:rPr>
-        <w:t>product</w:t>
-      </w:r>
-      <w:proofErr w:type="spellEnd"/>
-      <w:r>
-        <w:rPr>
-          <w:rFonts w:ascii="Arial" w:hAnsi="Arial" w:cs="Arial"/>
-          <w:sz w:val="21"/>
-          <w:szCs w:val="21"/>
-          <w:highlight w:val="yellow"/>
-          <w:shd w:val="clear" w:color="auto" w:fill="FFFFFF"/>
-          <w:lang w:val="es-AR"/>
-        </w:rPr>
-        <w:t xml:space="preserve"> </w:t>
-      </w:r>
-      <w:proofErr w:type="spellStart"/>
-      <w:r>
-        <w:rPr>
-          <w:rFonts w:ascii="Arial" w:hAnsi="Arial" w:cs="Arial"/>
-          <w:sz w:val="21"/>
-          <w:szCs w:val="21"/>
-          <w:highlight w:val="yellow"/>
-          <w:shd w:val="clear" w:color="auto" w:fill="FFFFFF"/>
-          <w:lang w:val="es-AR"/>
-        </w:rPr>
-        <w:t>or</w:t>
-      </w:r>
-      <w:proofErr w:type="spellEnd"/>
-      <w:r>
-        <w:rPr>
-          <w:rFonts w:ascii="Arial" w:hAnsi="Arial" w:cs="Arial"/>
-          <w:sz w:val="21"/>
-          <w:szCs w:val="21"/>
-          <w:highlight w:val="yellow"/>
-          <w:shd w:val="clear" w:color="auto" w:fill="FFFFFF"/>
-          <w:lang w:val="es-AR"/>
-        </w:rPr>
-        <w:t xml:space="preserve"> </w:t>
-      </w:r>
-      <w:proofErr w:type="spellStart"/>
-      <w:r>
-        <w:rPr>
-          <w:rFonts w:ascii="Arial" w:hAnsi="Arial" w:cs="Arial"/>
-          <w:sz w:val="21"/>
-          <w:szCs w:val="21"/>
-          <w:highlight w:val="yellow"/>
-          <w:shd w:val="clear" w:color="auto" w:fill="FFFFFF"/>
-          <w:lang w:val="es-AR"/>
-        </w:rPr>
-        <w:t>not</w:t>
-      </w:r>
-      <w:proofErr w:type="spellEnd"/>
-      <w:r>
-        <w:rPr>
-          <w:rFonts w:ascii="Arial" w:hAnsi="Arial" w:cs="Arial"/>
-          <w:sz w:val="21"/>
-          <w:szCs w:val="21"/>
-          <w:highlight w:val="yellow"/>
-          <w:shd w:val="clear" w:color="auto" w:fill="FFFFFF"/>
-          <w:lang w:val="es-AR"/>
-        </w:rPr>
-        <w:t>.</w:t>
+        </w:rPr>
+        <w:t>Try to build a classification model that predicts if the customer will buy the product or not.</w:t>
       </w:r>
       <w:r>
         <w:rPr>
@@ -1990,7 +1816,6 @@
           <w:sz w:val="21"/>
           <w:szCs w:val="21"/>
           <w:shd w:val="clear" w:color="auto" w:fill="FFFFFF"/>
-          <w:lang w:val="es-AR"/>
         </w:rPr>
         <w:t xml:space="preserve"> </w:t>
       </w:r>
@@ -1999,11 +1824,70 @@
       <w:pPr>
         <w:jc w:val="both"/>
         <w:rPr>
+          <w:b/>
+          <w:sz w:val="40"/>
+        </w:rPr>
+      </w:pPr>
+      <w:r>
+        <w:rPr>
+          <w:b/>
+          <w:sz w:val="40"/>
+        </w:rPr>
+        <w:t>Targets</w:t>
+      </w:r>
+    </w:p>
+    <w:p>
+      <w:pPr>
+        <w:jc w:val="both"/>
+        <w:rPr>
+          <w:rFonts w:ascii="Arial" w:hAnsi="Arial" w:cs="Arial"/>
+          <w:i/>
+          <w:sz w:val="21"/>
+          <w:szCs w:val="21"/>
+          <w:shd w:val="clear" w:color="auto" w:fill="FFFFFF"/>
+        </w:rPr>
+      </w:pPr>
+      <w:r>
+        <w:rPr>
+          <w:rFonts w:ascii="Arial" w:hAnsi="Arial" w:cs="Arial"/>
+          <w:i/>
+          <w:sz w:val="21"/>
+          <w:szCs w:val="21"/>
+          <w:shd w:val="clear" w:color="auto" w:fill="FFFFFF"/>
+        </w:rPr>
+        <w:t>“default”</w:t>
+      </w:r>
+    </w:p>
+    <w:p>
+      <w:pPr>
+        <w:jc w:val="both"/>
+        <w:rPr>
+          <w:rFonts w:ascii="Arial" w:hAnsi="Arial" w:cs="Arial"/>
+          <w:i/>
+          <w:sz w:val="21"/>
+          <w:szCs w:val="21"/>
+          <w:shd w:val="clear" w:color="auto" w:fill="FFFFFF"/>
+        </w:rPr>
+      </w:pPr>
+      <w:r>
+        <w:rPr>
+          <w:rFonts w:ascii="Arial" w:hAnsi="Arial" w:cs="Arial"/>
+          <w:i/>
+          <w:sz w:val="21"/>
+          <w:szCs w:val="21"/>
+          <w:shd w:val="clear" w:color="auto" w:fill="FFFFFF"/>
+        </w:rPr>
+        <w:t>“y”</w:t>
+      </w:r>
+    </w:p>
+    <w:p>
+      <w:pPr>
+        <w:jc w:val="both"/>
+        <w:rPr>
           <w:rFonts w:ascii="Arial" w:hAnsi="Arial" w:cs="Arial"/>
           <w:sz w:val="21"/>
           <w:szCs w:val="21"/>
           <w:shd w:val="clear" w:color="auto" w:fill="FFFFFF"/>
-          <w:lang w:val="es-AR"/>
         </w:rPr>
       </w:pPr>
     </w:p>
@@ -2013,51 +1897,14 @@
         <w:rPr>
           <w:b/>
           <w:sz w:val="40"/>
-          <w:lang w:val="es-AR"/>
-        </w:rPr>
-      </w:pPr>
-      <w:proofErr w:type="spellStart"/>
+        </w:rPr>
+      </w:pPr>
       <w:r>
         <w:rPr>
           <w:b/>
           <w:sz w:val="40"/>
-          <w:lang w:val="es-AR"/>
-        </w:rPr>
-        <w:t>Main</w:t>
-      </w:r>
-      <w:proofErr w:type="spellEnd"/>
-      <w:r>
-        <w:rPr>
-          <w:b/>
-          <w:sz w:val="40"/>
-          <w:lang w:val="es-AR"/>
-        </w:rPr>
-        <w:t xml:space="preserve"> </w:t>
-      </w:r>
-      <w:proofErr w:type="spellStart"/>
-      <w:r>
-        <w:rPr>
-          <w:b/>
-          <w:sz w:val="40"/>
-          <w:lang w:val="es-AR"/>
-        </w:rPr>
-        <w:t>Questions</w:t>
-      </w:r>
-      <w:proofErr w:type="spellEnd"/>
-    </w:p>
-    <w:p>
-      <w:pPr>
-        <w:jc w:val="both"/>
-        <w:rPr>
-          <w:sz w:val="24"/>
-        </w:rPr>
-      </w:pPr>
-      <w:r>
-        <w:rPr>
-          <w:sz w:val="24"/>
-          <w:lang w:val="es-AR"/>
-        </w:rPr>
-        <w:t xml:space="preserve">- </w:t>
+        </w:rPr>
+        <w:t>Main Questions</w:t>
       </w:r>
     </w:p>
     <w:p>
@@ -2067,6 +1914,86 @@
           <w:sz w:val="24"/>
         </w:rPr>
       </w:pPr>
+      <w:r>
+        <w:rPr>
+          <w:sz w:val="24"/>
+        </w:rPr>
+        <w:t xml:space="preserve">- </w:t>
+      </w:r>
+      <w:r>
+        <w:rPr>
+          <w:b/>
+          <w:sz w:val="24"/>
+        </w:rPr>
+        <w:t>SMOTE</w:t>
+      </w:r>
+      <w:r>
+        <w:rPr>
+          <w:sz w:val="24"/>
+        </w:rPr>
+        <w:t xml:space="preserve"> for “</w:t>
+      </w:r>
+      <w:r>
+        <w:rPr>
+          <w:i/>
+          <w:sz w:val="24"/>
+        </w:rPr>
+        <w:t>default</w:t>
+      </w:r>
+      <w:r>
+        <w:rPr>
+          <w:sz w:val="24"/>
+        </w:rPr>
+        <w:t>” variable target</w:t>
+      </w:r>
+    </w:p>
+    <w:p>
+      <w:pPr>
+        <w:jc w:val="both"/>
+        <w:rPr>
+          <w:sz w:val="24"/>
+        </w:rPr>
+      </w:pPr>
+      <w:r>
+        <w:rPr>
+          <w:sz w:val="24"/>
+        </w:rPr>
+        <w:t xml:space="preserve">Resources: </w:t>
+      </w:r>
+    </w:p>
+    <w:p>
+      <w:pPr>
+        <w:jc w:val="both"/>
+        <w:rPr>
+          <w:sz w:val="24"/>
+        </w:rPr>
+      </w:pPr>
+      <w:hyperlink r:id="rId5" w:history="1">
+        <w:r>
+          <w:rPr>
+            <w:rStyle w:val="Hipervnculo"/>
+            <w:sz w:val="24"/>
+          </w:rPr>
+          <w:t>https://www.analyticsvidhya.com/blog/2020/10/overcoming-class-imbalance-using-smote-techniques/</w:t>
+        </w:r>
+      </w:hyperlink>
+    </w:p>
+    <w:p>
+      <w:pPr>
+        <w:jc w:val="both"/>
+        <w:rPr>
+          <w:sz w:val="24"/>
+        </w:rPr>
+      </w:pPr>
+      <w:hyperlink r:id="rId6" w:history="1">
+        <w:r>
+          <w:rPr>
+            <w:rStyle w:val="Hipervnculo"/>
+            <w:sz w:val="24"/>
+          </w:rPr>
+          <w:t>https://machinelearningmastery.com/smote-oversampling-for-imbalanced-classification/</w:t>
+        </w:r>
+      </w:hyperlink>
     </w:p>
     <w:p>
       <w:pPr>
@@ -2750,6 +2677,7 @@
   <w:style w:type="paragraph" w:default="1" w:styleId="Normal">
     <w:name w:val="Normal"/>
     <w:qFormat/>
+    <w:rsid w:val="00820667"/>
   </w:style>
   <w:style w:type="character" w:default="1" w:styleId="Fuentedeprrafopredeter">
     <w:name w:val="Default Paragraph Font"/>
@@ -2825,6 +2753,17 @@
         <w:insideV w:val="single" w:sz="4" w:space="0" w:color="auto"/>
       </w:tblBorders>
     </w:tblPr>
+  </w:style>
+  <w:style w:type="character" w:styleId="Hipervnculo">
+    <w:name w:val="Hyperlink"/>
+    <w:basedOn w:val="Fuentedeprrafopredeter"/>
+    <w:uiPriority w:val="99"/>
+    <w:unhideWhenUsed/>
+    <w:rsid w:val="009C4F9B"/>
+    <w:rPr>
+      <w:color w:val="0563C1" w:themeColor="hyperlink"/>
+      <w:u w:val="single"/>
+    </w:rPr>
   </w:style>
 </w:styles>
 </file>

</xml_diff>

<commit_message>
Univariate analysis completed. Bivariate analysis incompleted
</commit_message>
<xml_diff>
--- a/Info.docx
+++ b/Info.docx
@@ -275,6 +275,7 @@
             </w:pPr>
             <w:r>
               <w:rPr>
+                <w:color w:val="FF0000"/>
                 <w:sz w:val="24"/>
                 <w:szCs w:val="24"/>
               </w:rPr>
@@ -685,6 +686,7 @@
             </w:pPr>
             <w:r>
               <w:rPr>
+                <w:color w:val="FF0000"/>
                 <w:sz w:val="24"/>
                 <w:szCs w:val="24"/>
               </w:rPr>
@@ -1289,6 +1291,7 @@
               <w:rPr>
                 <w:sz w:val="24"/>
                 <w:szCs w:val="24"/>
+                <w:u w:val="single"/>
               </w:rPr>
             </w:pPr>
             <w:r>
@@ -1801,7 +1804,17 @@
           <w:highlight w:val="yellow"/>
           <w:shd w:val="clear" w:color="auto" w:fill="FFFFFF"/>
         </w:rPr>
-        <w:t>Try to build a classification model that predicts if the customer will buy the product or not.</w:t>
+        <w:t>B</w:t>
+      </w:r>
+      <w:r>
+        <w:rPr>
+          <w:rFonts w:ascii="Arial" w:hAnsi="Arial" w:cs="Arial"/>
+          <w:sz w:val="21"/>
+          <w:szCs w:val="21"/>
+          <w:highlight w:val="yellow"/>
+          <w:shd w:val="clear" w:color="auto" w:fill="FFFFFF"/>
+        </w:rPr>
+        <w:t>uild a classification model that predicts if the customer will buy the product or not.</w:t>
       </w:r>
       <w:r>
         <w:rPr>

</xml_diff>

<commit_message>
Info updated. Bivariate add job & month  percentage
</commit_message>
<xml_diff>
--- a/Info.docx
+++ b/Info.docx
@@ -504,7 +504,21 @@
                 <w:sz w:val="24"/>
                 <w:szCs w:val="24"/>
               </w:rPr>
-              <w:t>married or not?</w:t>
+              <w:t>m</w:t>
+            </w:r>
+            <w:r>
+              <w:rPr>
+                <w:sz w:val="24"/>
+                <w:szCs w:val="24"/>
+              </w:rPr>
+              <w:t>arried</w:t>
+            </w:r>
+            <w:r>
+              <w:rPr>
+                <w:sz w:val="24"/>
+                <w:szCs w:val="24"/>
+              </w:rPr>
+              <w:t>, single, divorced</w:t>
             </w:r>
           </w:p>
         </w:tc>
@@ -614,7 +628,6 @@
                 <w:szCs w:val="24"/>
               </w:rPr>
             </w:pPr>
-            <w:proofErr w:type="gramStart"/>
             <w:r>
               <w:rPr>
                 <w:sz w:val="24"/>
@@ -622,7 +635,6 @@
               </w:rPr>
               <w:t>marital-education</w:t>
             </w:r>
-            <w:proofErr w:type="gramEnd"/>
           </w:p>
         </w:tc>
         <w:tc>
@@ -642,7 +654,14 @@
                 <w:sz w:val="24"/>
                 <w:szCs w:val="24"/>
               </w:rPr>
-              <w:t>married or not- education.</w:t>
+              <w:t>Combination of the previous variables</w:t>
+            </w:r>
+            <w:r>
+              <w:rPr>
+                <w:sz w:val="24"/>
+                <w:szCs w:val="24"/>
+              </w:rPr>
+              <w:t>.</w:t>
             </w:r>
           </w:p>
         </w:tc>
@@ -711,7 +730,14 @@
                 <w:sz w:val="24"/>
                 <w:szCs w:val="24"/>
               </w:rPr>
-              <w:t>if the customer or being targeted or not</w:t>
+              <w:t xml:space="preserve">if the customer </w:t>
+            </w:r>
+            <w:r>
+              <w:rPr>
+                <w:sz w:val="24"/>
+                <w:szCs w:val="24"/>
+              </w:rPr>
+              <w:t>falls into this category</w:t>
             </w:r>
           </w:p>
         </w:tc>
@@ -1187,7 +1213,7 @@
                 <w:sz w:val="24"/>
                 <w:szCs w:val="24"/>
               </w:rPr>
-              <w:t>last contact month of year</w:t>
+              <w:t>last contact month</w:t>
             </w:r>
           </w:p>
         </w:tc>
@@ -1259,25 +1285,11 @@
             </w:r>
             <w:r>
               <w:rPr>
-                <w:sz w:val="24"/>
-                <w:szCs w:val="24"/>
-              </w:rPr>
-              <w:t>.</w:t>
-            </w:r>
-            <w:r>
-              <w:rPr>
+                <w:color w:val="FF0000"/>
                 <w:sz w:val="24"/>
                 <w:szCs w:val="24"/>
               </w:rPr>
               <w:t xml:space="preserve"> </w:t>
-            </w:r>
-            <w:r>
-              <w:rPr>
-                <w:color w:val="FF0000"/>
-                <w:sz w:val="24"/>
-                <w:szCs w:val="24"/>
-              </w:rPr>
-              <w:t xml:space="preserve">highly affects output </w:t>
             </w:r>
           </w:p>
         </w:tc>
@@ -1388,7 +1400,6 @@
                 <w:szCs w:val="24"/>
               </w:rPr>
             </w:pPr>
-            <w:proofErr w:type="spellStart"/>
             <w:r>
               <w:rPr>
                 <w:sz w:val="24"/>
@@ -1396,7 +1407,6 @@
               </w:rPr>
               <w:t>pdays</w:t>
             </w:r>
-            <w:proofErr w:type="spellEnd"/>
           </w:p>
         </w:tc>
         <w:tc>
@@ -1416,17 +1426,8 @@
                 <w:sz w:val="24"/>
                 <w:szCs w:val="24"/>
               </w:rPr>
-              <w:t xml:space="preserve">number of days that passed by after the client was last contacted from a previous campaign (999 means client was not previously </w:t>
-            </w:r>
-            <w:proofErr w:type="gramStart"/>
-            <w:r>
-              <w:rPr>
-                <w:sz w:val="24"/>
-                <w:szCs w:val="24"/>
-              </w:rPr>
-              <w:t>contacted )</w:t>
-            </w:r>
-            <w:proofErr w:type="gramEnd"/>
+              <w:t>number of days that passed by after the client was last contacted from a previous campaign (999 means client was not previously contacted )</w:t>
+            </w:r>
           </w:p>
         </w:tc>
         <w:tc>
@@ -1535,7 +1536,6 @@
                 <w:szCs w:val="24"/>
               </w:rPr>
             </w:pPr>
-            <w:proofErr w:type="spellStart"/>
             <w:r>
               <w:rPr>
                 <w:sz w:val="24"/>
@@ -1543,7 +1543,6 @@
               </w:rPr>
               <w:t>poutcome</w:t>
             </w:r>
-            <w:proofErr w:type="spellEnd"/>
           </w:p>
         </w:tc>
         <w:tc>
@@ -1631,7 +1630,7 @@
                 <w:sz w:val="24"/>
                 <w:szCs w:val="24"/>
               </w:rPr>
-              <w:t xml:space="preserve"> has the client subscribed a term deposit?</w:t>
+              <w:t>has the client subscribed a term deposit?</w:t>
             </w:r>
           </w:p>
         </w:tc>
@@ -1801,20 +1800,9 @@
           <w:rFonts w:ascii="Arial" w:hAnsi="Arial" w:cs="Arial"/>
           <w:sz w:val="21"/>
           <w:szCs w:val="21"/>
-          <w:highlight w:val="yellow"/>
           <w:shd w:val="clear" w:color="auto" w:fill="FFFFFF"/>
         </w:rPr>
         <w:t>B</w:t>
-      </w:r>
-      <w:r>
-        <w:rPr>
-          <w:rFonts w:ascii="Arial" w:hAnsi="Arial" w:cs="Arial"/>
-          <w:sz w:val="21"/>
-          <w:szCs w:val="21"/>
-          <w:highlight w:val="yellow"/>
-          <w:shd w:val="clear" w:color="auto" w:fill="FFFFFF"/>
-        </w:rPr>
-        <w:t>uild a classification model that predicts if the customer will buy the product or not.</w:t>
       </w:r>
       <w:r>
         <w:rPr>
@@ -1823,7 +1811,25 @@
           <w:szCs w:val="21"/>
           <w:shd w:val="clear" w:color="auto" w:fill="FFFFFF"/>
         </w:rPr>
-        <w:t xml:space="preserve"> </w:t>
+        <w:t xml:space="preserve">uild a classification model that predicts if the customer will </w:t>
+      </w:r>
+      <w:r>
+        <w:rPr>
+          <w:rFonts w:ascii="Arial" w:hAnsi="Arial" w:cs="Arial"/>
+          <w:sz w:val="21"/>
+          <w:szCs w:val="21"/>
+          <w:shd w:val="clear" w:color="auto" w:fill="FFFFFF"/>
+        </w:rPr>
+        <w:t>subscribe to the service</w:t>
+      </w:r>
+      <w:r>
+        <w:rPr>
+          <w:rFonts w:ascii="Arial" w:hAnsi="Arial" w:cs="Arial"/>
+          <w:sz w:val="21"/>
+          <w:szCs w:val="21"/>
+          <w:shd w:val="clear" w:color="auto" w:fill="FFFFFF"/>
+        </w:rPr>
+        <w:t xml:space="preserve"> (term deposit)</w:t>
       </w:r>
     </w:p>
     <w:p>
@@ -1862,29 +1868,7 @@
           <w:szCs w:val="21"/>
           <w:shd w:val="clear" w:color="auto" w:fill="FFFFFF"/>
         </w:rPr>
-        <w:t>“default”</w:t>
-      </w:r>
-    </w:p>
-    <w:p>
-      <w:pPr>
-        <w:jc w:val="both"/>
-        <w:rPr>
-          <w:rFonts w:ascii="Arial" w:hAnsi="Arial" w:cs="Arial"/>
-          <w:i/>
-          <w:sz w:val="21"/>
-          <w:szCs w:val="21"/>
-          <w:shd w:val="clear" w:color="auto" w:fill="FFFFFF"/>
-        </w:rPr>
-      </w:pPr>
-      <w:r>
-        <w:rPr>
-          <w:rFonts w:ascii="Arial" w:hAnsi="Arial" w:cs="Arial"/>
-          <w:i/>
-          <w:sz w:val="21"/>
-          <w:szCs w:val="21"/>
-          <w:shd w:val="clear" w:color="auto" w:fill="FFFFFF"/>
-        </w:rPr>
-        <w:t>“y”</w:t>
+        <w:t>Column response, equal to ‘y’</w:t>
       </w:r>
     </w:p>
     <w:p>
@@ -1938,20 +1922,19 @@
         <w:rPr>
           <w:sz w:val="24"/>
         </w:rPr>
-        <w:t xml:space="preserve"> for “</w:t>
+        <w:t xml:space="preserve"> for </w:t>
       </w:r>
       <w:r>
         <w:rPr>
-          <w:i/>
           <w:sz w:val="24"/>
         </w:rPr>
-        <w:t>default</w:t>
+        <w:t xml:space="preserve">unbalance </w:t>
       </w:r>
       <w:r>
         <w:rPr>
           <w:sz w:val="24"/>
         </w:rPr>
-        <w:t>” variable target</w:t>
+        <w:t>variable target</w:t>
       </w:r>
     </w:p>
     <w:p>
@@ -2399,6 +2382,7 @@
     <w:lsdException w:name="HTML Sample" w:semiHidden="1" w:unhideWhenUsed="1"/>
     <w:lsdException w:name="HTML Typewriter" w:semiHidden="1" w:unhideWhenUsed="1"/>
     <w:lsdException w:name="HTML Variable" w:semiHidden="1" w:unhideWhenUsed="1"/>
+    <w:lsdException w:name="Normal Table" w:semiHidden="1" w:unhideWhenUsed="1"/>
     <w:lsdException w:name="annotation subject" w:semiHidden="1" w:unhideWhenUsed="1"/>
     <w:lsdException w:name="No List" w:semiHidden="1" w:unhideWhenUsed="1"/>
     <w:lsdException w:name="Outline List 1" w:semiHidden="1" w:unhideWhenUsed="1"/>
@@ -2441,8 +2425,11 @@
     <w:lsdException w:name="Table Contemporary" w:semiHidden="1" w:unhideWhenUsed="1"/>
     <w:lsdException w:name="Table Elegant" w:semiHidden="1" w:unhideWhenUsed="1"/>
     <w:lsdException w:name="Table Professional" w:semiHidden="1" w:unhideWhenUsed="1"/>
+    <w:lsdException w:name="Table Subtle 1" w:semiHidden="1" w:unhideWhenUsed="1"/>
     <w:lsdException w:name="Table Subtle 2" w:semiHidden="1" w:unhideWhenUsed="1"/>
     <w:lsdException w:name="Table Web 1" w:semiHidden="1" w:unhideWhenUsed="1"/>
+    <w:lsdException w:name="Table Web 2" w:semiHidden="1" w:unhideWhenUsed="1"/>
+    <w:lsdException w:name="Table Web 3" w:semiHidden="1" w:unhideWhenUsed="1"/>
     <w:lsdException w:name="Balloon Text" w:semiHidden="1" w:unhideWhenUsed="1"/>
     <w:lsdException w:name="Table Grid" w:uiPriority="39"/>
     <w:lsdException w:name="Table Theme" w:semiHidden="1" w:unhideWhenUsed="1"/>

</xml_diff>